<commit_message>
Re-uploading database diagram word document
Corrected database table names
</commit_message>
<xml_diff>
--- a/dataBaseDiagram.docx
+++ b/dataBaseDiagram.docx
@@ -4,7 +4,7 @@
   <w:body>
     <w:p>
       <w:r>
-        <w:object w:dxaOrig="19111" w:dyaOrig="24331" w14:anchorId="02C5CA0A">
+        <w:object w:dxaOrig="19111" w:dyaOrig="24331" w14:anchorId="17C782DD">
           <v:shapetype id="_x0000_t75" coordsize="21600,21600" o:spt="75" o:preferrelative="t" path="m@4@5l@4@11@9@11@9@5xe" filled="f" stroked="f">
             <v:stroke joinstyle="miter"/>
             <v:formulas>
@@ -24,10 +24,10 @@
             <v:path o:extrusionok="f" gradientshapeok="t" o:connecttype="rect"/>
             <o:lock v:ext="edit" aspectratio="t"/>
           </v:shapetype>
-          <v:shape id="_x0000_i1025" type="#_x0000_t75" style="width:467.45pt;height:594.8pt" o:ole="">
+          <v:shape id="_x0000_i1028" type="#_x0000_t75" style="width:467.45pt;height:594.8pt" o:ole="">
             <v:imagedata r:id="rId4" o:title=""/>
           </v:shape>
-          <o:OLEObject Type="Embed" ProgID="Visio.Drawing.15" ShapeID="_x0000_i1025" DrawAspect="Content" ObjectID="_1605985682" r:id="rId5"/>
+          <o:OLEObject Type="Embed" ProgID="Visio.Drawing.15" ShapeID="_x0000_i1028" DrawAspect="Content" ObjectID="_1605987059" r:id="rId5"/>
         </w:object>
       </w:r>
       <w:bookmarkStart w:id="0" w:name="_GoBack"/>

</xml_diff>